<commit_message>
#5 fix malformed characters
</commit_message>
<xml_diff>
--- a/output.docx
+++ b/output.docx
@@ -9,19 +9,11 @@
           <w:lang w:val="en-AU"/>
         </w:rPr>
       </w:pPr>
-      <w:proofErr w:type="spellStart"/>
-      <w:r>
-        <w:rPr>
-          <w:lang w:val="en-AU"/>
-        </w:rPr>
-        <w:t>DocX</w:t>
-      </w:r>
-      <w:proofErr w:type="spellEnd"/>
-      <w:r>
-        <w:rPr>
-          <w:lang w:val="en-AU"/>
-        </w:rPr>
-        <w:t xml:space="preserve"> Template Engine</w:t>
+      <w:r>
+        <w:rPr>
+          <w:lang w:val="en-AU"/>
+        </w:rPr>
+        <w:t>DocX Template Engine</w:t>
       </w:r>
     </w:p>
     <w:p>
@@ -86,7 +78,7 @@
           <w:noProof/>
           <w:lang w:val="en-AU"/>
         </w:rPr>
-        <w:t>Ben Scott</w:t>
+        <w:t>Ben</w:t>
       </w:r>
       <w:r>
         <w:rPr>
@@ -187,13 +179,65 @@
           <w:noProof/>
           <w:lang w:val="en-AU"/>
         </w:rPr>
-        <w:t>Software developer</w:t>
+        <w:t>*Profession*</w:t>
       </w:r>
       <w:r>
         <w:rPr>
           <w:lang w:val="en-AU"/>
         </w:rPr>
         <w:fldChar w:fldCharType="end"/>
+      </w:r>
+    </w:p>
+    <w:p>
+      <w:pPr>
+        <w:rPr>
+          <w:lang w:val="en-AU"/>
+        </w:rPr>
+      </w:pPr>
+      <w:r>
+        <w:rPr>
+          <w:lang w:val="en-AU"/>
+        </w:rPr>
+        <w:t>Test hyphen - test.</w:t>
+      </w:r>
+    </w:p>
+    <w:p>
+      <w:pPr>
+        <w:rPr>
+          <w:lang w:val="en-AU"/>
+        </w:rPr>
+      </w:pPr>
+      <w:r>
+        <w:rPr>
+          <w:lang w:val="en-AU"/>
+        </w:rPr>
+        <w:t>Test "Smart double quotes".</w:t>
+      </w:r>
+    </w:p>
+    <w:p>
+      <w:pPr>
+        <w:rPr>
+          <w:lang w:val="en-AU"/>
+        </w:rPr>
+      </w:pPr>
+      <w:r>
+        <w:rPr>
+          <w:lang w:val="en-AU"/>
+        </w:rPr>
+        <w:t>Test 'smart single quotes'.</w:t>
+      </w:r>
+    </w:p>
+    <w:p>
+      <w:pPr>
+        <w:rPr>
+          <w:lang w:val="en-AU"/>
+        </w:rPr>
+      </w:pPr>
+      <w:r>
+        <w:rPr>
+          <w:lang w:val="en-AU"/>
+        </w:rPr>
+        <w:t>Ampersand &amp; test.</w:t>
       </w:r>
       <w:bookmarkStart w:id="0" w:name="_GoBack"/>
       <w:bookmarkEnd w:id="0"/>

</xml_diff>

<commit_message>
Fix from @deltasem addresses bug #5, remove workaround
</commit_message>
<xml_diff>
--- a/output.docx
+++ b/output.docx
@@ -179,7 +179,7 @@
           <w:noProof/>
           <w:lang w:val="en-AU"/>
         </w:rPr>
-        <w:t>*Profession*</w:t>
+        <w:t>«Profession»</w:t>
       </w:r>
       <w:r>
         <w:rPr>
@@ -198,7 +198,7 @@
         <w:rPr>
           <w:lang w:val="en-AU"/>
         </w:rPr>
-        <w:t>Test hyphen - test.</w:t>
+        <w:t>Test hyphen – test.</w:t>
       </w:r>
     </w:p>
     <w:p>
@@ -211,7 +211,7 @@
         <w:rPr>
           <w:lang w:val="en-AU"/>
         </w:rPr>
-        <w:t>Test "Smart double quotes".</w:t>
+        <w:t>Test “Smart double quotes”.</w:t>
       </w:r>
     </w:p>
     <w:p>
@@ -224,7 +224,7 @@
         <w:rPr>
           <w:lang w:val="en-AU"/>
         </w:rPr>
-        <w:t>Test 'smart single quotes'.</w:t>
+        <w:t>Test ‘smart single quotes’.</w:t>
       </w:r>
     </w:p>
     <w:p>

</xml_diff>